<commit_message>
Upload Reporte de Errores
Upload Reporte de Errores
</commit_message>
<xml_diff>
--- a/PREGAME/1. ELICITACION/1.7 Reporte de errores/G1_REPORTE DE ERRORES_V1.0_8311.docx
+++ b/PREGAME/1. ELICITACION/1.7 Reporte de errores/G1_REPORTE DE ERRORES_V1.0_8311.docx
@@ -1,6 +1,6 @@
 
 <file path=word/document.xml><?xml version="1.0" encoding="utf-8"?>
-<w:document xmlns:wpc="http://schemas.microsoft.com/office/word/2010/wordprocessingCanvas" xmlns:cx="http://schemas.microsoft.com/office/drawing/2014/chartex" xmlns:cx1="http://schemas.microsoft.com/office/drawing/2015/9/8/chartex" xmlns:cx2="http://schemas.microsoft.com/office/drawing/2015/10/21/chartex" xmlns:cx3="http://schemas.microsoft.com/office/drawing/2016/5/9/chartex" xmlns:cx4="http://schemas.microsoft.com/office/drawing/2016/5/10/chartex" xmlns:cx5="http://schemas.microsoft.com/office/drawing/2016/5/11/chartex" xmlns:cx6="http://schemas.microsoft.com/office/drawing/2016/5/12/chartex" xmlns:cx7="http://schemas.microsoft.com/office/drawing/2016/5/13/chartex" xmlns:cx8="http://schemas.microsoft.com/office/drawing/2016/5/14/chartex" xmlns:mc="http://schemas.openxmlformats.org/markup-compatibility/2006" xmlns:aink="http://schemas.microsoft.com/office/drawing/2016/ink" xmlns:am3d="http://schemas.microsoft.com/office/drawing/2017/model3d" xmlns:o="urn:schemas-microsoft-com:office:office" xmlns:r="http://schemas.openxmlformats.org/officeDocument/2006/relationships" xmlns:m="http://schemas.openxmlformats.org/officeDocument/2006/math" xmlns:v="urn:schemas-microsoft-com:vml" xmlns:wp14="http://schemas.microsoft.com/office/word/2010/wordprocessingDrawing" xmlns:wp="http://schemas.openxmlformats.org/drawingml/2006/wordprocessingDrawing" xmlns:w10="urn:schemas-microsoft-com:office:word" xmlns:w="http://schemas.openxmlformats.org/wordprocessingml/2006/main" xmlns:w14="http://schemas.microsoft.com/office/word/2010/wordml" xmlns:w15="http://schemas.microsoft.com/office/word/2012/wordml" xmlns:w16cex="http://schemas.microsoft.com/office/word/2018/wordml/cex" xmlns:w16cid="http://schemas.microsoft.com/office/word/2016/wordml/cid" xmlns:w16="http://schemas.microsoft.com/office/word/2018/wordml" xmlns:w16sdtdh="http://schemas.microsoft.com/office/word/2020/wordml/sdtdatahash" xmlns:w16se="http://schemas.microsoft.com/office/word/2015/wordml/symex" xmlns:wpg="http://schemas.microsoft.com/office/word/2010/wordprocessingGroup" xmlns:wpi="http://schemas.microsoft.com/office/word/2010/wordprocessingInk" xmlns:wne="http://schemas.microsoft.com/office/word/2006/wordml" xmlns:wps="http://schemas.microsoft.com/office/word/2010/wordprocessingShape" mc:Ignorable="w14 w15 w16se w16cid w16 w16cex w16sdtdh wp14">
+<w:document xmlns:wpc="http://schemas.microsoft.com/office/word/2010/wordprocessingCanvas" xmlns:cx="http://schemas.microsoft.com/office/drawing/2014/chartex" xmlns:cx1="http://schemas.microsoft.com/office/drawing/2015/9/8/chartex" xmlns:cx2="http://schemas.microsoft.com/office/drawing/2015/10/21/chartex" xmlns:cx3="http://schemas.microsoft.com/office/drawing/2016/5/9/chartex" xmlns:cx4="http://schemas.microsoft.com/office/drawing/2016/5/10/chartex" xmlns:cx5="http://schemas.microsoft.com/office/drawing/2016/5/11/chartex" xmlns:cx6="http://schemas.microsoft.com/office/drawing/2016/5/12/chartex" xmlns:cx7="http://schemas.microsoft.com/office/drawing/2016/5/13/chartex" xmlns:cx8="http://schemas.microsoft.com/office/drawing/2016/5/14/chartex" xmlns:mc="http://schemas.openxmlformats.org/markup-compatibility/2006" xmlns:aink="http://schemas.microsoft.com/office/drawing/2016/ink" xmlns:am3d="http://schemas.microsoft.com/office/drawing/2017/model3d" xmlns:o="urn:schemas-microsoft-com:office:office" xmlns:r="http://schemas.openxmlformats.org/officeDocument/2006/relationships" xmlns:m="http://schemas.openxmlformats.org/officeDocument/2006/math" xmlns:v="urn:schemas-microsoft-com:vml" xmlns:wp14="http://schemas.microsoft.com/office/word/2010/wordprocessingDrawing" xmlns:wp="http://schemas.openxmlformats.org/drawingml/2006/wordprocessingDrawing" xmlns:w10="urn:schemas-microsoft-com:office:word" xmlns:w="http://schemas.openxmlformats.org/wordprocessingml/2006/main" xmlns:w14="http://schemas.microsoft.com/office/word/2010/wordml" xmlns:w15="http://schemas.microsoft.com/office/word/2012/wordml" xmlns:w16cid="http://schemas.microsoft.com/office/word/2016/wordml/cid" xmlns:w16se="http://schemas.microsoft.com/office/word/2015/wordml/symex" xmlns:wpg="http://schemas.microsoft.com/office/word/2010/wordprocessingGroup" xmlns:wpi="http://schemas.microsoft.com/office/word/2010/wordprocessingInk" xmlns:wne="http://schemas.microsoft.com/office/word/2006/wordml" xmlns:wps="http://schemas.microsoft.com/office/word/2010/wordprocessingShape" mc:Ignorable="w14 w15 w16se w16cid wp14">
   <w:body>
     <w:p>
       <w:pPr>
@@ -221,16 +221,7 @@
           <w:sz w:val="40"/>
           <w:szCs w:val="40"/>
         </w:rPr>
-        <w:t>Sistema de registro de Usuarios</w:t>
-      </w:r>
-      <w:r>
-        <w:rPr>
-          <w:rFonts w:ascii="Cambria" w:eastAsia="Cambria" w:hAnsi="Cambria" w:cs="Cambria"/>
-          <w:color w:val="0000FF"/>
-          <w:sz w:val="40"/>
-          <w:szCs w:val="40"/>
-        </w:rPr>
-        <w:t>”</w:t>
+        <w:t>Catálogo Virtual-A mi madera”</w:t>
       </w:r>
     </w:p>
     <w:p>
@@ -286,16 +277,7 @@
           <w:sz w:val="40"/>
           <w:szCs w:val="40"/>
         </w:rPr>
-        <w:t>3</w:t>
-      </w:r>
-      <w:r>
-        <w:rPr>
-          <w:rFonts w:ascii="Cambria" w:eastAsia="Cambria" w:hAnsi="Cambria" w:cs="Cambria"/>
-          <w:color w:val="0000FF"/>
-          <w:sz w:val="40"/>
-          <w:szCs w:val="40"/>
-        </w:rPr>
-        <w:t>.0</w:t>
+        <w:t>1.0</w:t>
       </w:r>
     </w:p>
     <w:p>
@@ -364,7 +346,7 @@
           <w:sz w:val="26"/>
           <w:szCs w:val="26"/>
         </w:rPr>
-        <w:t xml:space="preserve">Robert Cherrez </w:t>
+        <w:t>Jimmy Simbaña</w:t>
       </w:r>
     </w:p>
     <w:p>
@@ -394,28 +376,9 @@
           <w:sz w:val="26"/>
           <w:szCs w:val="26"/>
         </w:rPr>
-        <w:t>Nataly Maldonado</w:t>
+        <w:t xml:space="preserve">Wendy </w:t>
       </w:r>
-    </w:p>
-    <w:p>
-      <w:pPr>
-        <w:widowControl/>
-        <w:pBdr>
-          <w:top w:val="nil"/>
-          <w:left w:val="nil"/>
-          <w:bottom w:val="nil"/>
-          <w:right w:val="nil"/>
-          <w:between w:val="nil"/>
-        </w:pBdr>
-        <w:jc w:val="center"/>
-        <w:rPr>
-          <w:rFonts w:ascii="Cambria" w:eastAsia="Cambria" w:hAnsi="Cambria" w:cs="Cambria"/>
-          <w:b/>
-          <w:color w:val="0000FF"/>
-          <w:sz w:val="26"/>
-          <w:szCs w:val="26"/>
-        </w:rPr>
-      </w:pPr>
+      <w:proofErr w:type="spellStart"/>
       <w:r>
         <w:rPr>
           <w:rFonts w:ascii="Cambria" w:eastAsia="Cambria" w:hAnsi="Cambria" w:cs="Cambria"/>
@@ -424,8 +387,9 @@
           <w:sz w:val="26"/>
           <w:szCs w:val="26"/>
         </w:rPr>
-        <w:t>David Reyes</w:t>
+        <w:t>Llulluna</w:t>
       </w:r>
+      <w:proofErr w:type="spellEnd"/>
     </w:p>
     <w:p>
       <w:pPr>
@@ -509,38 +473,10 @@
           <w:sz w:val="26"/>
           <w:szCs w:val="26"/>
         </w:rPr>
-        <w:t>09</w:t>
+        <w:t>25 de enero del 2023</w:t>
       </w:r>
-      <w:r>
-        <w:rPr>
-          <w:rFonts w:ascii="Cambria" w:eastAsia="Cambria" w:hAnsi="Cambria" w:cs="Cambria"/>
-          <w:b/>
-          <w:color w:val="0000FF"/>
-          <w:sz w:val="26"/>
-          <w:szCs w:val="26"/>
-        </w:rPr>
-        <w:t xml:space="preserve"> de </w:t>
-      </w:r>
-      <w:r>
-        <w:rPr>
-          <w:rFonts w:ascii="Cambria" w:eastAsia="Cambria" w:hAnsi="Cambria" w:cs="Cambria"/>
-          <w:b/>
-          <w:color w:val="0000FF"/>
-          <w:sz w:val="26"/>
-          <w:szCs w:val="26"/>
-        </w:rPr>
-        <w:t>agosto</w:t>
-      </w:r>
-      <w:r>
-        <w:rPr>
-          <w:rFonts w:ascii="Cambria" w:eastAsia="Cambria" w:hAnsi="Cambria" w:cs="Cambria"/>
-          <w:b/>
-          <w:color w:val="0000FF"/>
-          <w:sz w:val="26"/>
-          <w:szCs w:val="26"/>
-        </w:rPr>
-        <w:t xml:space="preserve"> de 2022</w:t>
-      </w:r>
+      <w:bookmarkStart w:id="1" w:name="_GoBack"/>
+      <w:bookmarkEnd w:id="1"/>
       <w:r>
         <w:rPr>
           <w:rFonts w:ascii="Cambria" w:eastAsia="Cambria" w:hAnsi="Cambria" w:cs="Cambria"/>
@@ -811,7 +747,21 @@
               <w:rPr>
                 <w:color w:val="auto"/>
               </w:rPr>
-              <w:t>Wendy Llulluna, Jimmy Simbaña</w:t>
+              <w:t xml:space="preserve">Wendy </w:t>
+            </w:r>
+            <w:proofErr w:type="spellStart"/>
+            <w:r>
+              <w:rPr>
+                <w:color w:val="auto"/>
+              </w:rPr>
+              <w:t>Llulluna</w:t>
+            </w:r>
+            <w:proofErr w:type="spellEnd"/>
+            <w:r>
+              <w:rPr>
+                <w:color w:val="auto"/>
+              </w:rPr>
+              <w:t>, Jimmy Simbaña</w:t>
             </w:r>
           </w:p>
         </w:tc>
@@ -925,20 +875,32 @@
             <w:tcW w:w="2137" w:type="dxa"/>
             <w:gridSpan w:val="2"/>
           </w:tcPr>
-          <w:p/>
+          <w:p>
+            <w:r>
+              <w:t>Conexión a la base de datos con la clase de equivalencia EC1.</w:t>
+            </w:r>
+          </w:p>
         </w:tc>
         <w:tc>
           <w:tcPr>
             <w:tcW w:w="2860" w:type="dxa"/>
           </w:tcPr>
-          <w:p/>
+          <w:p>
+            <w:r>
+              <w:t>Ninguno</w:t>
+            </w:r>
+          </w:p>
         </w:tc>
         <w:tc>
           <w:tcPr>
             <w:tcW w:w="2216" w:type="dxa"/>
             <w:shd w:val="clear" w:color="auto" w:fill="auto"/>
           </w:tcPr>
-          <w:p/>
+          <w:p>
+            <w:r>
+              <w:t>Ninguno</w:t>
+            </w:r>
+          </w:p>
         </w:tc>
       </w:tr>
       <w:tr>
@@ -957,20 +919,43 @@
             <w:tcW w:w="2137" w:type="dxa"/>
             <w:gridSpan w:val="2"/>
           </w:tcPr>
-          <w:p/>
+          <w:p>
+            <w:r>
+              <w:t>Conexión a la base de datos con la clase de equivalencia EC2.</w:t>
+            </w:r>
+          </w:p>
         </w:tc>
         <w:tc>
           <w:tcPr>
             <w:tcW w:w="2860" w:type="dxa"/>
           </w:tcPr>
-          <w:p/>
+          <w:p>
+            <w:r>
+              <w:t>No se va a conectar a la base de datos ya que no se está usando un tipo de dato lógico</w:t>
+            </w:r>
+          </w:p>
         </w:tc>
         <w:tc>
           <w:tcPr>
             <w:tcW w:w="2216" w:type="dxa"/>
             <w:shd w:val="clear" w:color="auto" w:fill="auto"/>
           </w:tcPr>
-          <w:p/>
+          <w:p>
+            <w:r>
+              <w:t xml:space="preserve">Cambiar </w:t>
+            </w:r>
+            <w:proofErr w:type="gramStart"/>
+            <w:r>
+              <w:t>¡ a</w:t>
+            </w:r>
+            <w:proofErr w:type="gramEnd"/>
+            <w:r>
+              <w:t xml:space="preserve"> </w:t>
+            </w:r>
+            <w:r>
+              <w:t>!</w:t>
+            </w:r>
+          </w:p>
         </w:tc>
       </w:tr>
     </w:tbl>
@@ -1210,7 +1195,21 @@
               <w:rPr>
                 <w:color w:val="auto"/>
               </w:rPr>
-              <w:t>Wendy Llulluna, Jimmy Simbaña</w:t>
+              <w:t xml:space="preserve">Wendy </w:t>
+            </w:r>
+            <w:proofErr w:type="spellStart"/>
+            <w:r>
+              <w:rPr>
+                <w:color w:val="auto"/>
+              </w:rPr>
+              <w:t>Llulluna</w:t>
+            </w:r>
+            <w:proofErr w:type="spellEnd"/>
+            <w:r>
+              <w:rPr>
+                <w:color w:val="auto"/>
+              </w:rPr>
+              <w:t>, Jimmy Simbaña</w:t>
             </w:r>
           </w:p>
         </w:tc>
@@ -1324,13 +1323,24 @@
             <w:tcW w:w="2137" w:type="dxa"/>
             <w:gridSpan w:val="2"/>
           </w:tcPr>
-          <w:p/>
+          <w:p>
+            <w:r>
+              <w:t>Generar prueba usando los casos EC2,3,4,5,6</w:t>
+            </w:r>
+            <w:r>
+              <w:t xml:space="preserve"> estado valido</w:t>
+            </w:r>
+          </w:p>
         </w:tc>
         <w:tc>
           <w:tcPr>
             <w:tcW w:w="2860" w:type="dxa"/>
           </w:tcPr>
-          <w:p/>
+          <w:p>
+            <w:r>
+              <w:t>Ninguno</w:t>
+            </w:r>
+          </w:p>
         </w:tc>
         <w:tc>
           <w:tcPr>
@@ -1356,20 +1366,32 @@
             <w:tcW w:w="2137" w:type="dxa"/>
             <w:gridSpan w:val="2"/>
           </w:tcPr>
-          <w:p/>
+          <w:p>
+            <w:r>
+              <w:t>Generar prueba usando los casos EC2,3,4,5,6 estado no valido</w:t>
+            </w:r>
+          </w:p>
         </w:tc>
         <w:tc>
           <w:tcPr>
             <w:tcW w:w="2860" w:type="dxa"/>
           </w:tcPr>
-          <w:p/>
+          <w:p>
+            <w:r>
+              <w:t>Se registra el usuario, aunque los datos sean ingresados de manera aleatoria</w:t>
+            </w:r>
+          </w:p>
         </w:tc>
         <w:tc>
           <w:tcPr>
             <w:tcW w:w="2216" w:type="dxa"/>
             <w:shd w:val="clear" w:color="auto" w:fill="auto"/>
           </w:tcPr>
-          <w:p/>
+          <w:p>
+            <w:r>
+              <w:t>Validar el formulario</w:t>
+            </w:r>
+          </w:p>
         </w:tc>
       </w:tr>
     </w:tbl>
@@ -1528,11 +1550,19 @@
                 <w:color w:val="auto"/>
               </w:rPr>
             </w:pPr>
-            <w:r>
-              <w:rPr>
-                <w:color w:val="auto"/>
-              </w:rPr>
-              <w:t>Login Cliente</w:t>
+            <w:proofErr w:type="spellStart"/>
+            <w:r>
+              <w:rPr>
+                <w:color w:val="auto"/>
+              </w:rPr>
+              <w:t>Login</w:t>
+            </w:r>
+            <w:proofErr w:type="spellEnd"/>
+            <w:r>
+              <w:rPr>
+                <w:color w:val="auto"/>
+              </w:rPr>
+              <w:t xml:space="preserve"> Cliente</w:t>
             </w:r>
           </w:p>
         </w:tc>
@@ -1609,7 +1639,21 @@
               <w:rPr>
                 <w:color w:val="auto"/>
               </w:rPr>
-              <w:t>Wendy Llulluna, Jimmy Simbaña</w:t>
+              <w:t xml:space="preserve">Wendy </w:t>
+            </w:r>
+            <w:proofErr w:type="spellStart"/>
+            <w:r>
+              <w:rPr>
+                <w:color w:val="auto"/>
+              </w:rPr>
+              <w:t>Llulluna</w:t>
+            </w:r>
+            <w:proofErr w:type="spellEnd"/>
+            <w:r>
+              <w:rPr>
+                <w:color w:val="auto"/>
+              </w:rPr>
+              <w:t>, Jimmy Simbaña</w:t>
             </w:r>
           </w:p>
         </w:tc>
@@ -1723,20 +1767,32 @@
             <w:tcW w:w="2137" w:type="dxa"/>
             <w:gridSpan w:val="2"/>
           </w:tcPr>
-          <w:p/>
+          <w:p>
+            <w:r>
+              <w:t>Generar prueba usando los casos EC5,6 estado valido</w:t>
+            </w:r>
+          </w:p>
         </w:tc>
         <w:tc>
           <w:tcPr>
             <w:tcW w:w="2860" w:type="dxa"/>
           </w:tcPr>
-          <w:p/>
+          <w:p>
+            <w:r>
+              <w:t>Ninguno</w:t>
+            </w:r>
+          </w:p>
         </w:tc>
         <w:tc>
           <w:tcPr>
             <w:tcW w:w="2216" w:type="dxa"/>
             <w:shd w:val="clear" w:color="auto" w:fill="auto"/>
           </w:tcPr>
-          <w:p/>
+          <w:p>
+            <w:r>
+              <w:t>Ninguno</w:t>
+            </w:r>
+          </w:p>
         </w:tc>
       </w:tr>
       <w:tr>
@@ -1755,20 +1811,37 @@
             <w:tcW w:w="2137" w:type="dxa"/>
             <w:gridSpan w:val="2"/>
           </w:tcPr>
-          <w:p/>
+          <w:p>
+            <w:r>
+              <w:t>Generar prueba usando los casos EC5,6 estado no valido</w:t>
+            </w:r>
+          </w:p>
         </w:tc>
         <w:tc>
           <w:tcPr>
             <w:tcW w:w="2860" w:type="dxa"/>
           </w:tcPr>
-          <w:p/>
+          <w:p>
+            <w:r>
+              <w:t>Ingresa aun que con datos mal hechos</w:t>
+            </w:r>
+          </w:p>
         </w:tc>
         <w:tc>
           <w:tcPr>
             <w:tcW w:w="2216" w:type="dxa"/>
             <w:shd w:val="clear" w:color="auto" w:fill="auto"/>
           </w:tcPr>
-          <w:p/>
+          <w:p>
+            <w:r>
+              <w:t xml:space="preserve">Validar el </w:t>
+            </w:r>
+            <w:proofErr w:type="spellStart"/>
+            <w:r>
+              <w:t>login</w:t>
+            </w:r>
+            <w:proofErr w:type="spellEnd"/>
+          </w:p>
         </w:tc>
       </w:tr>
     </w:tbl>
@@ -2022,7 +2095,21 @@
               <w:rPr>
                 <w:color w:val="auto"/>
               </w:rPr>
-              <w:t>Wendy Llulluna, Jimmy Simbaña</w:t>
+              <w:t xml:space="preserve">Wendy </w:t>
+            </w:r>
+            <w:proofErr w:type="spellStart"/>
+            <w:r>
+              <w:rPr>
+                <w:color w:val="auto"/>
+              </w:rPr>
+              <w:t>Llulluna</w:t>
+            </w:r>
+            <w:proofErr w:type="spellEnd"/>
+            <w:r>
+              <w:rPr>
+                <w:color w:val="auto"/>
+              </w:rPr>
+              <w:t>, Jimmy Simbaña</w:t>
             </w:r>
           </w:p>
         </w:tc>
@@ -2039,6 +2126,7 @@
               <w:rPr>
                 <w:b/>
               </w:rPr>
+              <w:lastRenderedPageBreak/>
               <w:t>Fecha de revisión:</w:t>
             </w:r>
           </w:p>
@@ -2136,13 +2224,32 @@
             <w:tcW w:w="2137" w:type="dxa"/>
             <w:gridSpan w:val="2"/>
           </w:tcPr>
-          <w:p/>
+          <w:p>
+            <w:r>
+              <w:t>Agregar producto al carrito</w:t>
+            </w:r>
+          </w:p>
         </w:tc>
         <w:tc>
           <w:tcPr>
             <w:tcW w:w="2860" w:type="dxa"/>
           </w:tcPr>
-          <w:p/>
+          <w:p>
+            <w:r>
+              <w:t xml:space="preserve">Ninguno, solo se agregan los productos </w:t>
+            </w:r>
+            <w:r>
+              <w:t xml:space="preserve">si se da </w:t>
+            </w:r>
+            <w:proofErr w:type="spellStart"/>
+            <w:r>
+              <w:t>click</w:t>
+            </w:r>
+            <w:proofErr w:type="spellEnd"/>
+            <w:r>
+              <w:t xml:space="preserve"> en el botón de agregar</w:t>
+            </w:r>
+          </w:p>
         </w:tc>
         <w:tc>
           <w:tcPr>
@@ -2168,13 +2275,34 @@
             <w:tcW w:w="2137" w:type="dxa"/>
             <w:gridSpan w:val="2"/>
           </w:tcPr>
-          <w:p/>
+          <w:p>
+            <w:r>
+              <w:t xml:space="preserve">No dar </w:t>
+            </w:r>
+            <w:proofErr w:type="spellStart"/>
+            <w:r>
+              <w:t>click</w:t>
+            </w:r>
+            <w:proofErr w:type="spellEnd"/>
+          </w:p>
         </w:tc>
         <w:tc>
           <w:tcPr>
             <w:tcW w:w="2860" w:type="dxa"/>
           </w:tcPr>
-          <w:p/>
+          <w:p>
+            <w:r>
+              <w:t xml:space="preserve">Ninguno, si no se da </w:t>
+            </w:r>
+            <w:proofErr w:type="spellStart"/>
+            <w:r>
+              <w:t>click</w:t>
+            </w:r>
+            <w:proofErr w:type="spellEnd"/>
+            <w:r>
+              <w:t xml:space="preserve"> en el botón de agregar no se agrega nada al carrito</w:t>
+            </w:r>
+          </w:p>
         </w:tc>
         <w:tc>
           <w:tcPr>
@@ -2421,7 +2549,21 @@
               <w:rPr>
                 <w:color w:val="auto"/>
               </w:rPr>
-              <w:t>Wendy Llulluna, Jimmy Simbaña</w:t>
+              <w:t xml:space="preserve">Wendy </w:t>
+            </w:r>
+            <w:proofErr w:type="spellStart"/>
+            <w:r>
+              <w:rPr>
+                <w:color w:val="auto"/>
+              </w:rPr>
+              <w:t>Llulluna</w:t>
+            </w:r>
+            <w:proofErr w:type="spellEnd"/>
+            <w:r>
+              <w:rPr>
+                <w:color w:val="auto"/>
+              </w:rPr>
+              <w:t>, Jimmy Simbaña</w:t>
             </w:r>
           </w:p>
         </w:tc>
@@ -2438,7 +2580,6 @@
               <w:rPr>
                 <w:b/>
               </w:rPr>
-              <w:lastRenderedPageBreak/>
               <w:t>Fecha de revisión:</w:t>
             </w:r>
           </w:p>
@@ -2536,20 +2677,32 @@
             <w:tcW w:w="2137" w:type="dxa"/>
             <w:gridSpan w:val="2"/>
           </w:tcPr>
-          <w:p/>
+          <w:p>
+            <w:r>
+              <w:t>Si se vacío el carrito</w:t>
+            </w:r>
+          </w:p>
         </w:tc>
         <w:tc>
           <w:tcPr>
             <w:tcW w:w="2860" w:type="dxa"/>
           </w:tcPr>
-          <w:p/>
+          <w:p>
+            <w:r>
+              <w:t>Ninguno</w:t>
+            </w:r>
+          </w:p>
         </w:tc>
         <w:tc>
           <w:tcPr>
             <w:tcW w:w="2216" w:type="dxa"/>
             <w:shd w:val="clear" w:color="auto" w:fill="auto"/>
           </w:tcPr>
-          <w:p/>
+          <w:p>
+            <w:r>
+              <w:t>Ninguno</w:t>
+            </w:r>
+          </w:p>
         </w:tc>
       </w:tr>
       <w:tr>
@@ -2568,20 +2721,40 @@
             <w:tcW w:w="2137" w:type="dxa"/>
             <w:gridSpan w:val="2"/>
           </w:tcPr>
-          <w:p/>
+          <w:p>
+            <w:r>
+              <w:t xml:space="preserve">Si no se da </w:t>
+            </w:r>
+            <w:proofErr w:type="spellStart"/>
+            <w:r>
+              <w:t>click</w:t>
+            </w:r>
+            <w:proofErr w:type="spellEnd"/>
+            <w:r>
+              <w:t xml:space="preserve"> en vaciar no se elimina los productos</w:t>
+            </w:r>
+          </w:p>
         </w:tc>
         <w:tc>
           <w:tcPr>
             <w:tcW w:w="2860" w:type="dxa"/>
           </w:tcPr>
-          <w:p/>
+          <w:p>
+            <w:r>
+              <w:t>Ninguno</w:t>
+            </w:r>
+          </w:p>
         </w:tc>
         <w:tc>
           <w:tcPr>
             <w:tcW w:w="2216" w:type="dxa"/>
             <w:shd w:val="clear" w:color="auto" w:fill="auto"/>
           </w:tcPr>
-          <w:p/>
+          <w:p>
+            <w:r>
+              <w:t>Ninguno</w:t>
+            </w:r>
+          </w:p>
         </w:tc>
       </w:tr>
     </w:tbl>
@@ -2597,7 +2770,7 @@
 </file>
 
 <file path=word/styles.xml><?xml version="1.0" encoding="utf-8"?>
-<w:styles xmlns:mc="http://schemas.openxmlformats.org/markup-compatibility/2006" xmlns:r="http://schemas.openxmlformats.org/officeDocument/2006/relationships" xmlns:w="http://schemas.openxmlformats.org/wordprocessingml/2006/main" xmlns:w14="http://schemas.microsoft.com/office/word/2010/wordml" xmlns:w15="http://schemas.microsoft.com/office/word/2012/wordml" xmlns:w16cex="http://schemas.microsoft.com/office/word/2018/wordml/cex" xmlns:w16cid="http://schemas.microsoft.com/office/word/2016/wordml/cid" xmlns:w16="http://schemas.microsoft.com/office/word/2018/wordml" xmlns:w16sdtdh="http://schemas.microsoft.com/office/word/2020/wordml/sdtdatahash" xmlns:w16se="http://schemas.microsoft.com/office/word/2015/wordml/symex" mc:Ignorable="w14 w15 w16se w16cid w16 w16cex w16sdtdh">
+<w:styles xmlns:mc="http://schemas.openxmlformats.org/markup-compatibility/2006" xmlns:r="http://schemas.openxmlformats.org/officeDocument/2006/relationships" xmlns:w="http://schemas.openxmlformats.org/wordprocessingml/2006/main" xmlns:w14="http://schemas.microsoft.com/office/word/2010/wordml" xmlns:w15="http://schemas.microsoft.com/office/word/2012/wordml" xmlns:w16cid="http://schemas.microsoft.com/office/word/2016/wordml/cid" xmlns:w16se="http://schemas.microsoft.com/office/word/2015/wordml/symex" mc:Ignorable="w14 w15 w16se w16cid">
   <w:docDefaults>
     <w:rPrDefault>
       <w:rPr>
@@ -2611,7 +2784,7 @@
       </w:pPr>
     </w:pPrDefault>
   </w:docDefaults>
-  <w:latentStyles w:defLockedState="0" w:defUIPriority="99" w:defSemiHidden="0" w:defUnhideWhenUsed="0" w:defQFormat="0" w:count="376">
+  <w:latentStyles w:defLockedState="0" w:defUIPriority="99" w:defSemiHidden="0" w:defUnhideWhenUsed="0" w:defQFormat="0" w:count="375">
     <w:lsdException w:name="Normal" w:uiPriority="0" w:qFormat="1"/>
     <w:lsdException w:name="heading 1" w:uiPriority="9" w:qFormat="1"/>
     <w:lsdException w:name="heading 2" w:semiHidden="1" w:uiPriority="9" w:unhideWhenUsed="1" w:qFormat="1"/>
@@ -2987,7 +3160,6 @@
     <w:lsdException w:name="Smart Hyperlink" w:semiHidden="1" w:unhideWhenUsed="1"/>
     <w:lsdException w:name="Hashtag" w:semiHidden="1" w:unhideWhenUsed="1"/>
     <w:lsdException w:name="Unresolved Mention" w:semiHidden="1" w:unhideWhenUsed="1"/>
-    <w:lsdException w:name="Smart Link" w:semiHidden="1" w:unhideWhenUsed="1"/>
   </w:latentStyles>
   <w:style w:type="paragraph" w:default="1" w:styleId="Normal">
     <w:name w:val="Normal"/>

</xml_diff>